<commit_message>
fix admintestcourse.html and update the testplan document
</commit_message>
<xml_diff>
--- a/Documents/Test plan.docx
+++ b/Documents/Test plan.docx
@@ -2130,17 +2130,18 @@
         </w:rPr>
         <w:t>Team Member</w:t>
       </w:r>
+      <w:bookmarkStart w:id="0" w:name="_GoBack"/>
+      <w:bookmarkEnd w:id="0"/>
     </w:p>
     <w:tbl>
       <w:tblPr>
         <w:tblStyle w:val="aa"/>
-        <w:tblW w:w="9355" w:type="dxa"/>
+        <w:tblW w:w="6835" w:type="dxa"/>
         <w:tblLook w:val="04A0" w:firstRow="1" w:lastRow="0" w:firstColumn="1" w:lastColumn="0" w:noHBand="0" w:noVBand="1"/>
       </w:tblPr>
       <w:tblGrid>
         <w:gridCol w:w="2116"/>
         <w:gridCol w:w="4719"/>
-        <w:gridCol w:w="2520"/>
       </w:tblGrid>
       <w:tr>
         <w:tc>
@@ -2199,10 +2200,11 @@
             </w:r>
           </w:p>
         </w:tc>
-        <w:tc>
-          <w:tcPr>
-            <w:tcW w:w="2520" w:type="dxa"/>
-            <w:shd w:val="clear" w:color="auto" w:fill="D0CECE" w:themeFill="background2" w:themeFillShade="E6"/>
+      </w:tr>
+      <w:tr>
+        <w:tc>
+          <w:tcPr>
+            <w:tcW w:w="2116" w:type="dxa"/>
           </w:tcPr>
           <w:p>
             <w:pPr>
@@ -2210,28 +2212,22 @@
                 <w:tab w:val="left" w:pos="3975"/>
               </w:tabs>
               <w:rPr>
-                <w:b/>
-                <w:bCs/>
-                <w:sz w:val="36"/>
-                <w:szCs w:val="36"/>
-              </w:rPr>
-            </w:pPr>
-            <w:r>
-              <w:rPr>
-                <w:b/>
-                <w:bCs/>
-                <w:sz w:val="36"/>
-                <w:szCs w:val="36"/>
-              </w:rPr>
-              <w:t>Role</w:t>
-            </w:r>
-          </w:p>
-        </w:tc>
-      </w:tr>
-      <w:tr>
-        <w:tc>
-          <w:tcPr>
-            <w:tcW w:w="2116" w:type="dxa"/>
+                <w:sz w:val="36"/>
+                <w:szCs w:val="36"/>
+              </w:rPr>
+            </w:pPr>
+            <w:r>
+              <w:rPr>
+                <w:sz w:val="36"/>
+                <w:szCs w:val="36"/>
+              </w:rPr>
+              <w:t>582115026</w:t>
+            </w:r>
+          </w:p>
+        </w:tc>
+        <w:tc>
+          <w:tcPr>
+            <w:tcW w:w="4719" w:type="dxa"/>
           </w:tcPr>
           <w:p>
             <w:pPr>
@@ -2243,18 +2239,38 @@
                 <w:szCs w:val="36"/>
               </w:rPr>
             </w:pPr>
-            <w:r>
-              <w:rPr>
-                <w:sz w:val="36"/>
-                <w:szCs w:val="36"/>
-              </w:rPr>
-              <w:t>582115026</w:t>
-            </w:r>
-          </w:p>
-        </w:tc>
-        <w:tc>
-          <w:tcPr>
-            <w:tcW w:w="4719" w:type="dxa"/>
+            <w:proofErr w:type="spellStart"/>
+            <w:r>
+              <w:rPr>
+                <w:sz w:val="36"/>
+                <w:szCs w:val="36"/>
+              </w:rPr>
+              <w:t>Thanarit</w:t>
+            </w:r>
+            <w:proofErr w:type="spellEnd"/>
+            <w:r>
+              <w:rPr>
+                <w:sz w:val="36"/>
+                <w:szCs w:val="36"/>
+              </w:rPr>
+              <w:t xml:space="preserve"> </w:t>
+            </w:r>
+            <w:proofErr w:type="spellStart"/>
+            <w:r>
+              <w:rPr>
+                <w:sz w:val="36"/>
+                <w:szCs w:val="36"/>
+              </w:rPr>
+              <w:t>Lopetcharat</w:t>
+            </w:r>
+            <w:proofErr w:type="spellEnd"/>
+          </w:p>
+        </w:tc>
+      </w:tr>
+      <w:tr>
+        <w:tc>
+          <w:tcPr>
+            <w:tcW w:w="2116" w:type="dxa"/>
           </w:tcPr>
           <w:p>
             <w:pPr>
@@ -2266,36 +2282,18 @@
                 <w:szCs w:val="36"/>
               </w:rPr>
             </w:pPr>
-            <w:proofErr w:type="spellStart"/>
-            <w:r>
-              <w:rPr>
-                <w:sz w:val="36"/>
-                <w:szCs w:val="36"/>
-              </w:rPr>
-              <w:t>Thanarit</w:t>
-            </w:r>
-            <w:proofErr w:type="spellEnd"/>
-            <w:r>
-              <w:rPr>
-                <w:sz w:val="36"/>
-                <w:szCs w:val="36"/>
-              </w:rPr>
-              <w:t xml:space="preserve"> </w:t>
-            </w:r>
-            <w:proofErr w:type="spellStart"/>
-            <w:r>
-              <w:rPr>
-                <w:sz w:val="36"/>
-                <w:szCs w:val="36"/>
-              </w:rPr>
-              <w:t>Lopetcharat</w:t>
-            </w:r>
-            <w:proofErr w:type="spellEnd"/>
-          </w:p>
-        </w:tc>
-        <w:tc>
-          <w:tcPr>
-            <w:tcW w:w="2520" w:type="dxa"/>
+            <w:r>
+              <w:rPr>
+                <w:sz w:val="36"/>
+                <w:szCs w:val="36"/>
+              </w:rPr>
+              <w:t>582115014</w:t>
+            </w:r>
+          </w:p>
+        </w:tc>
+        <w:tc>
+          <w:tcPr>
+            <w:tcW w:w="4719" w:type="dxa"/>
           </w:tcPr>
           <w:p>
             <w:pPr>
@@ -2307,6 +2305,31 @@
                 <w:szCs w:val="36"/>
               </w:rPr>
             </w:pPr>
+            <w:proofErr w:type="spellStart"/>
+            <w:r>
+              <w:rPr>
+                <w:sz w:val="36"/>
+                <w:szCs w:val="36"/>
+              </w:rPr>
+              <w:t>Chawit</w:t>
+            </w:r>
+            <w:proofErr w:type="spellEnd"/>
+            <w:r>
+              <w:rPr>
+                <w:sz w:val="36"/>
+                <w:szCs w:val="36"/>
+              </w:rPr>
+              <w:t xml:space="preserve"> </w:t>
+            </w:r>
+            <w:proofErr w:type="spellStart"/>
+            <w:r>
+              <w:rPr>
+                <w:sz w:val="36"/>
+                <w:szCs w:val="36"/>
+              </w:rPr>
+              <w:t>Sommana</w:t>
+            </w:r>
+            <w:proofErr w:type="spellEnd"/>
           </w:p>
         </w:tc>
       </w:tr>
@@ -2330,7 +2353,7 @@
                 <w:sz w:val="36"/>
                 <w:szCs w:val="36"/>
               </w:rPr>
-              <w:t>582115014</w:t>
+              <w:t>582115039</w:t>
             </w:r>
           </w:p>
         </w:tc>
@@ -2354,7 +2377,7 @@
                 <w:sz w:val="36"/>
                 <w:szCs w:val="36"/>
               </w:rPr>
-              <w:t>Chawit</w:t>
+              <w:t>Pattaratorn</w:t>
             </w:r>
             <w:proofErr w:type="spellEnd"/>
             <w:r>
@@ -2370,14 +2393,16 @@
                 <w:sz w:val="36"/>
                 <w:szCs w:val="36"/>
               </w:rPr>
-              <w:t>Sommana</w:t>
+              <w:t>Sawaisorn</w:t>
             </w:r>
             <w:proofErr w:type="spellEnd"/>
           </w:p>
         </w:tc>
-        <w:tc>
-          <w:tcPr>
-            <w:tcW w:w="2520" w:type="dxa"/>
+      </w:tr>
+      <w:tr>
+        <w:tc>
+          <w:tcPr>
+            <w:tcW w:w="2116" w:type="dxa"/>
           </w:tcPr>
           <w:p>
             <w:pPr>
@@ -2389,13 +2414,18 @@
                 <w:szCs w:val="36"/>
               </w:rPr>
             </w:pPr>
-          </w:p>
-        </w:tc>
-      </w:tr>
-      <w:tr>
-        <w:tc>
-          <w:tcPr>
-            <w:tcW w:w="2116" w:type="dxa"/>
+            <w:r>
+              <w:rPr>
+                <w:sz w:val="36"/>
+                <w:szCs w:val="36"/>
+              </w:rPr>
+              <w:t>582115043</w:t>
+            </w:r>
+          </w:p>
+        </w:tc>
+        <w:tc>
+          <w:tcPr>
+            <w:tcW w:w="4719" w:type="dxa"/>
           </w:tcPr>
           <w:p>
             <w:pPr>
@@ -2412,136 +2442,8 @@
                 <w:sz w:val="36"/>
                 <w:szCs w:val="36"/>
               </w:rPr>
-              <w:t>582115039</w:t>
-            </w:r>
-          </w:p>
-        </w:tc>
-        <w:tc>
-          <w:tcPr>
-            <w:tcW w:w="4719" w:type="dxa"/>
-          </w:tcPr>
-          <w:p>
-            <w:pPr>
-              <w:tabs>
-                <w:tab w:val="left" w:pos="3975"/>
-              </w:tabs>
-              <w:rPr>
-                <w:sz w:val="36"/>
-                <w:szCs w:val="36"/>
-              </w:rPr>
-            </w:pPr>
-            <w:proofErr w:type="spellStart"/>
-            <w:r>
-              <w:rPr>
-                <w:sz w:val="36"/>
-                <w:szCs w:val="36"/>
-              </w:rPr>
-              <w:t>Pattaratorn</w:t>
-            </w:r>
-            <w:proofErr w:type="spellEnd"/>
-            <w:r>
-              <w:rPr>
-                <w:sz w:val="36"/>
-                <w:szCs w:val="36"/>
-              </w:rPr>
-              <w:t xml:space="preserve"> </w:t>
-            </w:r>
-            <w:proofErr w:type="spellStart"/>
-            <w:r>
-              <w:rPr>
-                <w:sz w:val="36"/>
-                <w:szCs w:val="36"/>
-              </w:rPr>
-              <w:t>S</w:t>
-            </w:r>
-            <w:r>
-              <w:rPr>
-                <w:sz w:val="36"/>
-                <w:szCs w:val="36"/>
-              </w:rPr>
-              <w:t>awaisorn</w:t>
-            </w:r>
-            <w:proofErr w:type="spellEnd"/>
-          </w:p>
-        </w:tc>
-        <w:tc>
-          <w:tcPr>
-            <w:tcW w:w="2520" w:type="dxa"/>
-          </w:tcPr>
-          <w:p>
-            <w:pPr>
-              <w:tabs>
-                <w:tab w:val="left" w:pos="3975"/>
-              </w:tabs>
-              <w:rPr>
-                <w:sz w:val="36"/>
-                <w:szCs w:val="36"/>
-              </w:rPr>
-            </w:pPr>
-          </w:p>
-        </w:tc>
-      </w:tr>
-      <w:tr>
-        <w:tc>
-          <w:tcPr>
-            <w:tcW w:w="2116" w:type="dxa"/>
-          </w:tcPr>
-          <w:p>
-            <w:pPr>
-              <w:tabs>
-                <w:tab w:val="left" w:pos="3975"/>
-              </w:tabs>
-              <w:rPr>
-                <w:sz w:val="36"/>
-                <w:szCs w:val="36"/>
-              </w:rPr>
-            </w:pPr>
-            <w:r>
-              <w:rPr>
-                <w:sz w:val="36"/>
-                <w:szCs w:val="36"/>
-              </w:rPr>
-              <w:t>582115043</w:t>
-            </w:r>
-          </w:p>
-        </w:tc>
-        <w:tc>
-          <w:tcPr>
-            <w:tcW w:w="4719" w:type="dxa"/>
-          </w:tcPr>
-          <w:p>
-            <w:pPr>
-              <w:tabs>
-                <w:tab w:val="left" w:pos="3975"/>
-              </w:tabs>
-              <w:rPr>
-                <w:sz w:val="36"/>
-                <w:szCs w:val="36"/>
-              </w:rPr>
-            </w:pPr>
-            <w:r>
-              <w:rPr>
-                <w:sz w:val="36"/>
-                <w:szCs w:val="36"/>
-              </w:rPr>
               <w:t>Supakorn Kantatewee</w:t>
             </w:r>
-          </w:p>
-        </w:tc>
-        <w:tc>
-          <w:tcPr>
-            <w:tcW w:w="2520" w:type="dxa"/>
-          </w:tcPr>
-          <w:p>
-            <w:pPr>
-              <w:tabs>
-                <w:tab w:val="left" w:pos="3975"/>
-              </w:tabs>
-              <w:rPr>
-                <w:sz w:val="36"/>
-                <w:szCs w:val="36"/>
-              </w:rPr>
-            </w:pPr>
           </w:p>
         </w:tc>
       </w:tr>
@@ -3473,21 +3375,7 @@
                 <w:sz w:val="36"/>
                 <w:szCs w:val="36"/>
               </w:rPr>
-              <w:t xml:space="preserve">: </w:t>
-            </w:r>
-            <w:r>
-              <w:rPr>
-                <w:sz w:val="36"/>
-                <w:szCs w:val="36"/>
-              </w:rPr>
-              <w:t>can remove their enrolled course</w:t>
-            </w:r>
-            <w:r>
-              <w:rPr>
-                <w:sz w:val="36"/>
-                <w:szCs w:val="36"/>
-              </w:rPr>
-              <w:t>.</w:t>
+              <w:t>: can remove their enrolled course.</w:t>
             </w:r>
           </w:p>
         </w:tc>
@@ -3571,21 +3459,7 @@
                 <w:sz w:val="36"/>
                 <w:szCs w:val="36"/>
               </w:rPr>
-              <w:t xml:space="preserve">: can </w:t>
-            </w:r>
-            <w:r>
-              <w:rPr>
-                <w:sz w:val="36"/>
-                <w:szCs w:val="36"/>
-              </w:rPr>
-              <w:t>enroll the course</w:t>
-            </w:r>
-            <w:r>
-              <w:rPr>
-                <w:sz w:val="36"/>
-                <w:szCs w:val="36"/>
-              </w:rPr>
-              <w:t>.</w:t>
+              <w:t>: can enroll the course.</w:t>
             </w:r>
           </w:p>
         </w:tc>
@@ -3669,14 +3543,7 @@
                 <w:sz w:val="36"/>
                 <w:szCs w:val="36"/>
               </w:rPr>
-              <w:t xml:space="preserve">: can view </w:t>
-            </w:r>
-            <w:r>
-              <w:rPr>
-                <w:sz w:val="36"/>
-                <w:szCs w:val="36"/>
-              </w:rPr>
-              <w:t>the total amount of their tuition fee.</w:t>
+              <w:t>: can view the total amount of their tuition fee.</w:t>
             </w:r>
           </w:p>
         </w:tc>
@@ -3845,35 +3712,7 @@
                 <w:sz w:val="36"/>
                 <w:szCs w:val="36"/>
               </w:rPr>
-              <w:t xml:space="preserve">: can </w:t>
-            </w:r>
-            <w:r>
-              <w:rPr>
-                <w:sz w:val="36"/>
-                <w:szCs w:val="36"/>
-              </w:rPr>
-              <w:t>view all of</w:t>
-            </w:r>
-            <w:r>
-              <w:rPr>
-                <w:sz w:val="36"/>
-                <w:szCs w:val="36"/>
-              </w:rPr>
-              <w:t xml:space="preserve"> the </w:t>
-            </w:r>
-            <w:r>
-              <w:rPr>
-                <w:sz w:val="36"/>
-                <w:szCs w:val="36"/>
-              </w:rPr>
-              <w:t xml:space="preserve">existed </w:t>
-            </w:r>
-            <w:r>
-              <w:rPr>
-                <w:sz w:val="36"/>
-                <w:szCs w:val="36"/>
-              </w:rPr>
-              <w:t>course.</w:t>
+              <w:t>: can view all of the existed course.</w:t>
             </w:r>
           </w:p>
         </w:tc>
@@ -4639,8 +4478,6 @@
         </w:rPr>
         <w:t>Resource Planning</w:t>
       </w:r>
-      <w:bookmarkStart w:id="0" w:name="_GoBack"/>
-      <w:bookmarkEnd w:id="0"/>
     </w:p>
     <w:p>
       <w:pPr>
@@ -4875,7 +4712,37 @@
                 <w:sz w:val="36"/>
                 <w:szCs w:val="36"/>
               </w:rPr>
-              <w:t>At least 2 computer that can run chrome.</w:t>
+              <w:t>At least 1</w:t>
+            </w:r>
+            <w:r>
+              <w:rPr>
+                <w:sz w:val="36"/>
+                <w:szCs w:val="36"/>
+              </w:rPr>
+              <w:t xml:space="preserve"> computer that can run chrome</w:t>
+            </w:r>
+            <w:r>
+              <w:rPr>
+                <w:sz w:val="36"/>
+                <w:szCs w:val="36"/>
+              </w:rPr>
+              <w:t xml:space="preserve"> or </w:t>
+            </w:r>
+            <w:proofErr w:type="spellStart"/>
+            <w:r>
+              <w:rPr>
+                <w:sz w:val="36"/>
+                <w:szCs w:val="36"/>
+              </w:rPr>
+              <w:t>firefox</w:t>
+            </w:r>
+            <w:proofErr w:type="spellEnd"/>
+            <w:r>
+              <w:rPr>
+                <w:sz w:val="36"/>
+                <w:szCs w:val="36"/>
+              </w:rPr>
+              <w:t>.</w:t>
             </w:r>
           </w:p>
         </w:tc>
@@ -5603,7 +5470,14 @@
                 <w:sz w:val="36"/>
                 <w:szCs w:val="36"/>
               </w:rPr>
-              <w:t>4 People</w:t>
+              <w:t>1</w:t>
+            </w:r>
+            <w:r>
+              <w:rPr>
+                <w:sz w:val="36"/>
+                <w:szCs w:val="36"/>
+              </w:rPr>
+              <w:t xml:space="preserve"> People</w:t>
             </w:r>
           </w:p>
         </w:tc>
@@ -6430,7 +6304,7 @@
                               <w:szCs w:val="35"/>
                               <w:lang w:val="th-TH"/>
                             </w:rPr>
-                            <w:t>8</w:t>
+                            <w:t>2</w:t>
                           </w:r>
                           <w:r>
                             <w:rPr>
@@ -6509,7 +6383,7 @@
                         <w:szCs w:val="35"/>
                         <w:lang w:val="th-TH"/>
                       </w:rPr>
-                      <w:t>8</w:t>
+                      <w:t>2</w:t>
                     </w:r>
                     <w:r>
                       <w:rPr>

</xml_diff>

<commit_message>
update test plane document. fixing the line and environment's data
</commit_message>
<xml_diff>
--- a/Documents/Test plan.docx
+++ b/Documents/Test plan.docx
@@ -1164,7 +1164,6 @@
         </w:rPr>
         <w:t xml:space="preserve"> Test Strategy</w:t>
       </w:r>
-      <w:proofErr w:type="gramStart"/>
       <w:r>
         <w:rPr>
           <w:sz w:val="36"/>
@@ -1191,15 +1190,7 @@
           <w:sz w:val="36"/>
           <w:szCs w:val="36"/>
         </w:rPr>
-        <w:t>…………………</w:t>
-      </w:r>
-      <w:proofErr w:type="gramEnd"/>
-      <w:r>
-        <w:rPr>
-          <w:sz w:val="36"/>
-          <w:szCs w:val="36"/>
-        </w:rPr>
-        <w:t>..3</w:t>
+        <w:t>…………………..3</w:t>
       </w:r>
     </w:p>
     <w:p>
@@ -1391,15 +1382,7 @@
           <w:sz w:val="36"/>
           <w:szCs w:val="36"/>
         </w:rPr>
-        <w:t xml:space="preserve">      1.4 Test Logistics</w:t>
-      </w:r>
-      <w:proofErr w:type="gramStart"/>
-      <w:r>
-        <w:rPr>
-          <w:sz w:val="36"/>
-          <w:szCs w:val="36"/>
-        </w:rPr>
-        <w:t>……………………………</w:t>
+        <w:t xml:space="preserve">      1.4 Test Logistics……………………………</w:t>
       </w:r>
       <w:r>
         <w:rPr>
@@ -1420,15 +1403,7 @@
           <w:sz w:val="36"/>
           <w:szCs w:val="36"/>
         </w:rPr>
-        <w:t>…………………………</w:t>
-      </w:r>
-      <w:proofErr w:type="gramEnd"/>
-      <w:r>
-        <w:rPr>
-          <w:sz w:val="36"/>
-          <w:szCs w:val="36"/>
-        </w:rPr>
-        <w:t>..6</w:t>
+        <w:t>…………………………..6</w:t>
       </w:r>
     </w:p>
     <w:p>
@@ -1446,15 +1421,7 @@
           <w:sz w:val="36"/>
           <w:szCs w:val="36"/>
         </w:rPr>
-        <w:t xml:space="preserve">          1.4.1 Who will test</w:t>
-      </w:r>
-      <w:proofErr w:type="gramStart"/>
-      <w:r>
-        <w:rPr>
-          <w:sz w:val="36"/>
-          <w:szCs w:val="36"/>
-        </w:rPr>
-        <w:t>?..............................</w:t>
+        <w:t xml:space="preserve">          1.4.1 Who will test?..............................</w:t>
       </w:r>
       <w:r>
         <w:rPr>
@@ -1468,15 +1435,7 @@
           <w:sz w:val="36"/>
           <w:szCs w:val="36"/>
         </w:rPr>
-        <w:t>.................</w:t>
-      </w:r>
-      <w:proofErr w:type="gramEnd"/>
-      <w:r>
-        <w:rPr>
-          <w:sz w:val="36"/>
-          <w:szCs w:val="36"/>
-        </w:rPr>
-        <w:t>6</w:t>
+        <w:t>.................6</w:t>
       </w:r>
     </w:p>
     <w:p>
@@ -1494,15 +1453,7 @@
           <w:sz w:val="36"/>
           <w:szCs w:val="36"/>
         </w:rPr>
-        <w:t xml:space="preserve">          1.4.2 When will test occur</w:t>
-      </w:r>
-      <w:proofErr w:type="gramStart"/>
-      <w:r>
-        <w:rPr>
-          <w:sz w:val="36"/>
-          <w:szCs w:val="36"/>
-        </w:rPr>
-        <w:t>?..................</w:t>
+        <w:t xml:space="preserve">          1.4.2 When will test occur?..................</w:t>
       </w:r>
       <w:r>
         <w:rPr>
@@ -1516,15 +1467,7 @@
           <w:sz w:val="36"/>
           <w:szCs w:val="36"/>
         </w:rPr>
-        <w:t>.............</w:t>
-      </w:r>
-      <w:proofErr w:type="gramEnd"/>
-      <w:r>
-        <w:rPr>
-          <w:sz w:val="36"/>
-          <w:szCs w:val="36"/>
-        </w:rPr>
-        <w:t>6</w:t>
+        <w:t>.............6</w:t>
       </w:r>
     </w:p>
     <w:p>
@@ -1743,15 +1686,7 @@
           <w:sz w:val="36"/>
           <w:szCs w:val="36"/>
         </w:rPr>
-        <w:t>System Resource</w:t>
-      </w:r>
-      <w:proofErr w:type="gramStart"/>
-      <w:r>
-        <w:rPr>
-          <w:sz w:val="36"/>
-          <w:szCs w:val="36"/>
-        </w:rPr>
-        <w:t>………………………</w:t>
+        <w:t>System Resource………………………</w:t>
       </w:r>
       <w:r>
         <w:rPr>
@@ -1765,15 +1700,7 @@
           <w:sz w:val="36"/>
           <w:szCs w:val="36"/>
         </w:rPr>
-        <w:t>…………………</w:t>
-      </w:r>
-      <w:proofErr w:type="gramEnd"/>
-      <w:r>
-        <w:rPr>
-          <w:sz w:val="36"/>
-          <w:szCs w:val="36"/>
-        </w:rPr>
-        <w:t>..7</w:t>
+        <w:t>…………………..7</w:t>
       </w:r>
     </w:p>
     <w:p>
@@ -1791,15 +1718,7 @@
           <w:sz w:val="36"/>
           <w:szCs w:val="36"/>
         </w:rPr>
-        <w:t xml:space="preserve">      4.2 Human Resource</w:t>
-      </w:r>
-      <w:proofErr w:type="gramStart"/>
-      <w:r>
-        <w:rPr>
-          <w:sz w:val="36"/>
-          <w:szCs w:val="36"/>
-        </w:rPr>
-        <w:t>…………………………………………</w:t>
+        <w:t xml:space="preserve">      4.2 Human Resource…………………………………………</w:t>
       </w:r>
       <w:r>
         <w:rPr>
@@ -1813,15 +1732,7 @@
           <w:sz w:val="36"/>
           <w:szCs w:val="36"/>
         </w:rPr>
-        <w:t>……………</w:t>
-      </w:r>
-      <w:proofErr w:type="gramEnd"/>
-      <w:r>
-        <w:rPr>
-          <w:sz w:val="36"/>
-          <w:szCs w:val="36"/>
-        </w:rPr>
-        <w:t>..7</w:t>
+        <w:t>……………..7</w:t>
       </w:r>
     </w:p>
     <w:p>
@@ -1899,7 +1810,6 @@
         <w:lastRenderedPageBreak/>
         <w:t>6 Schedule and Estimation</w:t>
       </w:r>
-      <w:proofErr w:type="gramStart"/>
       <w:r>
         <w:rPr>
           <w:sz w:val="36"/>
@@ -1919,15 +1829,7 @@
           <w:sz w:val="36"/>
           <w:szCs w:val="36"/>
         </w:rPr>
-        <w:t>………………</w:t>
-      </w:r>
-      <w:proofErr w:type="gramEnd"/>
-      <w:r>
-        <w:rPr>
-          <w:sz w:val="36"/>
-          <w:szCs w:val="36"/>
-        </w:rPr>
-        <w:t>..8</w:t>
+        <w:t>………………..8</w:t>
       </w:r>
     </w:p>
     <w:p>
@@ -2130,8 +2032,6 @@
         </w:rPr>
         <w:t>Team Member</w:t>
       </w:r>
-      <w:bookmarkStart w:id="0" w:name="_GoBack"/>
-      <w:bookmarkEnd w:id="0"/>
     </w:p>
     <w:tbl>
       <w:tblPr>
@@ -2239,31 +2139,13 @@
                 <w:szCs w:val="36"/>
               </w:rPr>
             </w:pPr>
-            <w:proofErr w:type="spellStart"/>
-            <w:r>
-              <w:rPr>
-                <w:sz w:val="36"/>
-                <w:szCs w:val="36"/>
-              </w:rPr>
-              <w:t>Thanarit</w:t>
-            </w:r>
-            <w:proofErr w:type="spellEnd"/>
-            <w:r>
-              <w:rPr>
-                <w:sz w:val="36"/>
-                <w:szCs w:val="36"/>
-              </w:rPr>
-              <w:t xml:space="preserve"> </w:t>
-            </w:r>
-            <w:proofErr w:type="spellStart"/>
-            <w:r>
-              <w:rPr>
-                <w:sz w:val="36"/>
-                <w:szCs w:val="36"/>
-              </w:rPr>
-              <w:t>Lopetcharat</w:t>
-            </w:r>
-            <w:proofErr w:type="spellEnd"/>
+            <w:r>
+              <w:rPr>
+                <w:sz w:val="36"/>
+                <w:szCs w:val="36"/>
+              </w:rPr>
+              <w:t>Thanarit Lopetcharat</w:t>
+            </w:r>
           </w:p>
         </w:tc>
       </w:tr>
@@ -2305,31 +2187,13 @@
                 <w:szCs w:val="36"/>
               </w:rPr>
             </w:pPr>
-            <w:proofErr w:type="spellStart"/>
-            <w:r>
-              <w:rPr>
-                <w:sz w:val="36"/>
-                <w:szCs w:val="36"/>
-              </w:rPr>
-              <w:t>Chawit</w:t>
-            </w:r>
-            <w:proofErr w:type="spellEnd"/>
-            <w:r>
-              <w:rPr>
-                <w:sz w:val="36"/>
-                <w:szCs w:val="36"/>
-              </w:rPr>
-              <w:t xml:space="preserve"> </w:t>
-            </w:r>
-            <w:proofErr w:type="spellStart"/>
-            <w:r>
-              <w:rPr>
-                <w:sz w:val="36"/>
-                <w:szCs w:val="36"/>
-              </w:rPr>
-              <w:t>Sommana</w:t>
-            </w:r>
-            <w:proofErr w:type="spellEnd"/>
+            <w:r>
+              <w:rPr>
+                <w:sz w:val="36"/>
+                <w:szCs w:val="36"/>
+              </w:rPr>
+              <w:t>Chawit Sommana</w:t>
+            </w:r>
           </w:p>
         </w:tc>
       </w:tr>
@@ -2371,31 +2235,13 @@
                 <w:szCs w:val="36"/>
               </w:rPr>
             </w:pPr>
-            <w:proofErr w:type="spellStart"/>
-            <w:r>
-              <w:rPr>
-                <w:sz w:val="36"/>
-                <w:szCs w:val="36"/>
-              </w:rPr>
-              <w:t>Pattaratorn</w:t>
-            </w:r>
-            <w:proofErr w:type="spellEnd"/>
-            <w:r>
-              <w:rPr>
-                <w:sz w:val="36"/>
-                <w:szCs w:val="36"/>
-              </w:rPr>
-              <w:t xml:space="preserve"> </w:t>
-            </w:r>
-            <w:proofErr w:type="spellStart"/>
-            <w:r>
-              <w:rPr>
-                <w:sz w:val="36"/>
-                <w:szCs w:val="36"/>
-              </w:rPr>
-              <w:t>Sawaisorn</w:t>
-            </w:r>
-            <w:proofErr w:type="spellEnd"/>
+            <w:r>
+              <w:rPr>
+                <w:sz w:val="36"/>
+                <w:szCs w:val="36"/>
+              </w:rPr>
+              <w:t>Pattaratorn Sawaisorn</w:t>
+            </w:r>
           </w:p>
         </w:tc>
       </w:tr>
@@ -2733,7 +2579,6 @@
                 <w:szCs w:val="36"/>
               </w:rPr>
             </w:pPr>
-            <w:proofErr w:type="spellStart"/>
             <w:r>
               <w:rPr>
                 <w:b/>
@@ -2775,7 +2620,6 @@
               </w:rPr>
               <w:t>Admin</w:t>
             </w:r>
-            <w:proofErr w:type="spellEnd"/>
             <w:r>
               <w:rPr>
                 <w:sz w:val="36"/>
@@ -2794,21 +2638,12 @@
                 <w:szCs w:val="36"/>
               </w:rPr>
             </w:pPr>
-            <w:proofErr w:type="gramStart"/>
-            <w:r>
-              <w:rPr>
-                <w:sz w:val="36"/>
-                <w:szCs w:val="36"/>
-              </w:rPr>
-              <w:t>e-mail</w:t>
-            </w:r>
-            <w:proofErr w:type="gramEnd"/>
-            <w:r>
-              <w:rPr>
-                <w:sz w:val="36"/>
-                <w:szCs w:val="36"/>
-              </w:rPr>
-              <w:t xml:space="preserve"> and password that they use to register.</w:t>
+            <w:r>
+              <w:rPr>
+                <w:sz w:val="36"/>
+                <w:szCs w:val="36"/>
+              </w:rPr>
+              <w:t>e-mail and password that they use to register.</w:t>
             </w:r>
           </w:p>
         </w:tc>
@@ -2899,23 +2734,7 @@
                 <w:sz w:val="36"/>
                 <w:szCs w:val="36"/>
               </w:rPr>
-              <w:t xml:space="preserve">can grade the students </w:t>
-            </w:r>
-            <w:proofErr w:type="gramStart"/>
-            <w:r>
-              <w:rPr>
-                <w:sz w:val="36"/>
-                <w:szCs w:val="36"/>
-              </w:rPr>
-              <w:t>whose</w:t>
-            </w:r>
-            <w:proofErr w:type="gramEnd"/>
-            <w:r>
-              <w:rPr>
-                <w:sz w:val="36"/>
-                <w:szCs w:val="36"/>
-              </w:rPr>
-              <w:t xml:space="preserve"> enrolled in their course.</w:t>
+              <w:t>can grade the students whose enrolled in their course.</w:t>
             </w:r>
           </w:p>
         </w:tc>
@@ -3153,7 +2972,6 @@
                 <w:szCs w:val="36"/>
               </w:rPr>
             </w:pPr>
-            <w:proofErr w:type="spellStart"/>
             <w:r>
               <w:rPr>
                 <w:b/>
@@ -3163,7 +2981,6 @@
               </w:rPr>
               <w:t>Teacher</w:t>
             </w:r>
-            <w:proofErr w:type="gramStart"/>
             <w:r>
               <w:rPr>
                 <w:sz w:val="36"/>
@@ -3196,8 +3013,6 @@
               </w:rPr>
               <w:t>Admin</w:t>
             </w:r>
-            <w:proofErr w:type="spellEnd"/>
-            <w:proofErr w:type="gramEnd"/>
             <w:r>
               <w:rPr>
                 <w:sz w:val="36"/>
@@ -4255,21 +4070,12 @@
         </w:rPr>
         <w:t xml:space="preserve">The test objectives are to verify the functionality of website Registration System. The project should focus on testing the Registration System’s operation such as Create the course, </w:t>
       </w:r>
-      <w:proofErr w:type="gramStart"/>
-      <w:r>
-        <w:rPr>
-          <w:sz w:val="36"/>
-          <w:szCs w:val="36"/>
-        </w:rPr>
-        <w:t>Add</w:t>
-      </w:r>
-      <w:proofErr w:type="gramEnd"/>
-      <w:r>
-        <w:rPr>
-          <w:sz w:val="36"/>
-          <w:szCs w:val="36"/>
-        </w:rPr>
-        <w:t xml:space="preserve"> the course, Show transcript,</w:t>
+      <w:r>
+        <w:rPr>
+          <w:sz w:val="36"/>
+          <w:szCs w:val="36"/>
+        </w:rPr>
+        <w:t>Add the course, Show transcript,</w:t>
       </w:r>
       <w:r>
         <w:rPr>
@@ -4619,7 +4425,6 @@
                 <w:szCs w:val="36"/>
               </w:rPr>
             </w:pPr>
-            <w:proofErr w:type="spellStart"/>
             <w:r>
               <w:rPr>
                 <w:sz w:val="36"/>
@@ -4627,7 +4432,6 @@
               </w:rPr>
               <w:t>Katalon</w:t>
             </w:r>
-            <w:proofErr w:type="spellEnd"/>
           </w:p>
         </w:tc>
         <w:tc>
@@ -4726,17 +4530,8 @@
                 <w:sz w:val="36"/>
                 <w:szCs w:val="36"/>
               </w:rPr>
-              <w:t xml:space="preserve"> or </w:t>
-            </w:r>
-            <w:proofErr w:type="spellStart"/>
-            <w:r>
-              <w:rPr>
-                <w:sz w:val="36"/>
-                <w:szCs w:val="36"/>
-              </w:rPr>
-              <w:t>firefox</w:t>
-            </w:r>
-            <w:proofErr w:type="spellEnd"/>
+              <w:t xml:space="preserve"> or firefox</w:t>
+            </w:r>
             <w:r>
               <w:rPr>
                 <w:sz w:val="36"/>
@@ -4873,118 +4668,16 @@
                 <w:sz w:val="36"/>
                 <w:szCs w:val="36"/>
               </w:rPr>
-              <w:t>1.</w:t>
-            </w:r>
-          </w:p>
-        </w:tc>
-        <w:tc>
-          <w:tcPr>
-            <w:tcW w:w="2610" w:type="dxa"/>
-          </w:tcPr>
-          <w:p>
-            <w:pPr>
-              <w:rPr>
-                <w:sz w:val="36"/>
-                <w:szCs w:val="36"/>
-              </w:rPr>
-            </w:pPr>
-            <w:r>
-              <w:rPr>
-                <w:sz w:val="36"/>
-                <w:szCs w:val="36"/>
-              </w:rPr>
-              <w:t>Test manager</w:t>
-            </w:r>
-          </w:p>
-        </w:tc>
-        <w:tc>
-          <w:tcPr>
-            <w:tcW w:w="5395" w:type="dxa"/>
-          </w:tcPr>
-          <w:p>
-            <w:pPr>
-              <w:rPr>
-                <w:sz w:val="36"/>
-                <w:szCs w:val="36"/>
-              </w:rPr>
-            </w:pPr>
-            <w:r>
-              <w:rPr>
-                <w:sz w:val="36"/>
-                <w:szCs w:val="36"/>
-              </w:rPr>
-              <w:t>Manage the whole project</w:t>
-            </w:r>
-            <w:r>
-              <w:rPr>
-                <w:sz w:val="36"/>
-                <w:szCs w:val="36"/>
-              </w:rPr>
-              <w:t>,</w:t>
-            </w:r>
-            <w:r>
-              <w:rPr>
-                <w:sz w:val="36"/>
-                <w:szCs w:val="36"/>
-              </w:rPr>
-              <w:t xml:space="preserve"> Define </w:t>
-            </w:r>
-          </w:p>
-          <w:p>
-            <w:pPr>
-              <w:rPr>
-                <w:sz w:val="36"/>
-                <w:szCs w:val="36"/>
-              </w:rPr>
-            </w:pPr>
-            <w:proofErr w:type="gramStart"/>
-            <w:r>
-              <w:rPr>
-                <w:sz w:val="36"/>
-                <w:szCs w:val="36"/>
-              </w:rPr>
-              <w:t>project</w:t>
-            </w:r>
-            <w:proofErr w:type="gramEnd"/>
-            <w:r>
-              <w:rPr>
-                <w:sz w:val="36"/>
-                <w:szCs w:val="36"/>
-              </w:rPr>
-              <w:t xml:space="preserve"> directions</w:t>
-            </w:r>
-            <w:r>
-              <w:rPr>
+              <w:t>1</w:t>
+            </w:r>
+            <w:r>
+              <w:rPr>
+                <w:b/>
+                <w:bCs/>
                 <w:sz w:val="36"/>
                 <w:szCs w:val="36"/>
               </w:rPr>
               <w:t>.</w:t>
-            </w:r>
-          </w:p>
-        </w:tc>
-      </w:tr>
-      <w:tr>
-        <w:tc>
-          <w:tcPr>
-            <w:tcW w:w="1345" w:type="dxa"/>
-          </w:tcPr>
-          <w:p>
-            <w:pPr>
-              <w:rPr>
-                <w:b/>
-                <w:bCs/>
-                <w:sz w:val="36"/>
-                <w:szCs w:val="36"/>
-              </w:rPr>
-            </w:pPr>
-            <w:r>
-              <w:rPr>
-                <w:b/>
-                <w:bCs/>
-                <w:sz w:val="36"/>
-                <w:szCs w:val="36"/>
-              </w:rPr>
-              <w:t>2.</w:t>
             </w:r>
           </w:p>
         </w:tc>
@@ -5075,10 +4768,34 @@
     <w:p>
       <w:pPr>
         <w:rPr>
+          <w:b/>
+          <w:bCs/>
+          <w:sz w:val="36"/>
+          <w:szCs w:val="36"/>
+        </w:rPr>
+      </w:pPr>
+    </w:p>
+    <w:p>
+      <w:pPr>
+        <w:rPr>
+          <w:b/>
+          <w:bCs/>
+          <w:sz w:val="36"/>
+          <w:szCs w:val="36"/>
+        </w:rPr>
+      </w:pPr>
+      <w:bookmarkStart w:id="0" w:name="_GoBack"/>
+      <w:bookmarkEnd w:id="0"/>
+    </w:p>
+    <w:p>
+      <w:pPr>
+        <w:rPr>
+          <w:rFonts w:hint="cs"/>
           <w:b/>
           <w:bCs/>
           <w:sz w:val="40"/>
           <w:szCs w:val="40"/>
+          <w:cs/>
         </w:rPr>
       </w:pPr>
       <w:r>
@@ -5229,7 +4946,6 @@
                 <w:u w:val="single"/>
               </w:rPr>
             </w:pPr>
-            <w:proofErr w:type="spellStart"/>
             <w:r>
               <w:rPr>
                 <w:sz w:val="36"/>
@@ -5237,7 +4953,6 @@
               </w:rPr>
               <w:t>Katalon</w:t>
             </w:r>
-            <w:proofErr w:type="spellEnd"/>
           </w:p>
         </w:tc>
       </w:tr>
@@ -5258,7 +4973,6 @@
                 <w:u w:val="single"/>
               </w:rPr>
             </w:pPr>
-            <w:proofErr w:type="spellStart"/>
             <w:r>
               <w:rPr>
                 <w:b/>
@@ -5268,7 +4982,6 @@
               </w:rPr>
               <w:t>WebBrowser</w:t>
             </w:r>
-            <w:proofErr w:type="spellEnd"/>
           </w:p>
         </w:tc>
         <w:tc>
@@ -5286,7 +4999,6 @@
                 <w:u w:val="single"/>
               </w:rPr>
             </w:pPr>
-            <w:proofErr w:type="spellStart"/>
             <w:r>
               <w:rPr>
                 <w:sz w:val="36"/>
@@ -5294,13 +5006,59 @@
               </w:rPr>
               <w:t>FireFox</w:t>
             </w:r>
-            <w:proofErr w:type="spellEnd"/>
+            <w:r>
+              <w:rPr>
+                <w:rFonts w:hint="cs"/>
+                <w:sz w:val="36"/>
+                <w:szCs w:val="36"/>
+                <w:cs/>
+              </w:rPr>
+              <w:t xml:space="preserve"> </w:t>
+            </w:r>
+            <w:r>
+              <w:rPr>
+                <w:sz w:val="36"/>
+                <w:szCs w:val="36"/>
+              </w:rPr>
+              <w:t xml:space="preserve">version </w:t>
+            </w:r>
+            <w:r>
+              <w:rPr>
+                <w:rFonts w:cs="Calibri"/>
+                <w:sz w:val="36"/>
+                <w:szCs w:val="36"/>
+              </w:rPr>
+              <w:t>58.0.1</w:t>
+            </w:r>
             <w:r>
               <w:rPr>
                 <w:sz w:val="36"/>
                 <w:szCs w:val="36"/>
               </w:rPr>
               <w:t>, Chrome</w:t>
+            </w:r>
+            <w:r>
+              <w:rPr>
+                <w:sz w:val="36"/>
+                <w:szCs w:val="36"/>
+              </w:rPr>
+              <w:t xml:space="preserve"> </w:t>
+            </w:r>
+            <w:r>
+              <w:rPr>
+                <w:rFonts w:ascii="Segoe UI" w:hAnsi="Segoe UI" w:cs="Segoe UI"/>
+                <w:sz w:val="36"/>
+                <w:szCs w:val="36"/>
+              </w:rPr>
+              <w:t>Version 65.0.3325.181</w:t>
+            </w:r>
+            <w:r>
+              <w:rPr>
+                <w:rFonts w:ascii="Segoe UI" w:hAnsi="Segoe UI" w:cs="Segoe UI"/>
+                <w:sz w:val="20"/>
+                <w:szCs w:val="20"/>
+              </w:rPr>
+              <w:t> </w:t>
             </w:r>
           </w:p>
         </w:tc>
@@ -5348,7 +5106,6 @@
                 <w:u w:val="single"/>
               </w:rPr>
             </w:pPr>
-            <w:proofErr w:type="spellStart"/>
             <w:r>
               <w:rPr>
                 <w:sz w:val="36"/>
@@ -5356,7 +5113,6 @@
               </w:rPr>
               <w:t>GitHub</w:t>
             </w:r>
-            <w:proofErr w:type="spellEnd"/>
           </w:p>
         </w:tc>
       </w:tr>
@@ -5403,7 +5159,6 @@
                 <w:u w:val="single"/>
               </w:rPr>
             </w:pPr>
-            <w:proofErr w:type="spellStart"/>
             <w:r>
               <w:rPr>
                 <w:sz w:val="36"/>
@@ -5411,7 +5166,6 @@
               </w:rPr>
               <w:t>MeisterTask</w:t>
             </w:r>
-            <w:proofErr w:type="spellEnd"/>
           </w:p>
         </w:tc>
       </w:tr>
@@ -5431,25 +5185,14 @@
                 <w:szCs w:val="36"/>
               </w:rPr>
             </w:pPr>
-            <w:proofErr w:type="spellStart"/>
-            <w:r>
-              <w:rPr>
-                <w:b/>
-                <w:bCs/>
-                <w:sz w:val="36"/>
-                <w:szCs w:val="36"/>
-              </w:rPr>
-              <w:t>Humen</w:t>
-            </w:r>
-            <w:proofErr w:type="spellEnd"/>
-            <w:r>
-              <w:rPr>
-                <w:b/>
-                <w:bCs/>
-                <w:sz w:val="36"/>
-                <w:szCs w:val="36"/>
-              </w:rPr>
-              <w:t xml:space="preserve"> Effort   </w:t>
+            <w:r>
+              <w:rPr>
+                <w:b/>
+                <w:bCs/>
+                <w:sz w:val="36"/>
+                <w:szCs w:val="36"/>
+              </w:rPr>
+              <w:t xml:space="preserve">Humen Effort   </w:t>
             </w:r>
           </w:p>
         </w:tc>
@@ -5470,7 +5213,7 @@
                 <w:sz w:val="36"/>
                 <w:szCs w:val="36"/>
               </w:rPr>
-              <w:t>1</w:t>
+              <w:t>2</w:t>
             </w:r>
             <w:r>
               <w:rPr>
@@ -5903,6 +5646,7 @@
           <w:sz w:val="36"/>
           <w:szCs w:val="36"/>
         </w:rPr>
+        <w:lastRenderedPageBreak/>
         <w:t xml:space="preserve">      -Test Report</w:t>
       </w:r>
     </w:p>
@@ -6304,7 +6048,7 @@
                               <w:szCs w:val="35"/>
                               <w:lang w:val="th-TH"/>
                             </w:rPr>
-                            <w:t>2</w:t>
+                            <w:t>5</w:t>
                           </w:r>
                           <w:r>
                             <w:rPr>
@@ -6383,7 +6127,7 @@
                         <w:szCs w:val="35"/>
                         <w:lang w:val="th-TH"/>
                       </w:rPr>
-                      <w:t>2</w:t>
+                      <w:t>5</w:t>
                     </w:r>
                     <w:r>
                       <w:rPr>

</xml_diff>